<commit_message>
os lab6 report init
</commit_message>
<xml_diff>
--- a/ос/лр6.docx
+++ b/ос/лр6.docx
@@ -2375,9 +2375,10 @@
         <w:jc w:val="both"/>
         <w:spacing w:lineRule="auto" w:line="276"/>
         <w:rPr>
-          <w:b/>
+          <w:b w:val="false"/>
           <w:sz w:val="28"/>
           <w:highlight w:val="none"/>
+          <w:lang w:val="ru-RU"/>
         </w:rPr>
       </w:pPr>
       <w:r>
@@ -2400,9 +2401,322 @@
       </w:r>
       <w:r>
         <w:rPr>
+          <w:b w:val="false"/>
+          <w:sz w:val="28"/>
+          <w:highlight w:val="none"/>
+          <w:lang w:val="ru-RU"/>
+        </w:rPr>
+        <w:t xml:space="preserve">Просмотреть учетные данные всех пользователей.</w:t>
+      </w:r>
+      <w:r>
+        <w:rPr>
+          <w:b w:val="false"/>
+          <w:sz w:val="28"/>
+          <w:highlight w:val="none"/>
+        </w:rPr>
+      </w:r>
+    </w:p>
+    <w:p>
+      <w:pPr>
+        <w:ind w:firstLine="0"/>
+        <w:jc w:val="both"/>
+        <w:spacing w:lineRule="auto" w:line="276"/>
+        <w:rPr>
+          <w:b w:val="false"/>
+          <w:sz w:val="28"/>
+          <w:highlight w:val="none"/>
+          <w:lang w:val="en-US"/>
+        </w:rPr>
+      </w:pPr>
+      <w:r>
+        <w:rPr>
           <w:b/>
           <w:sz w:val="28"/>
           <w:highlight w:val="none"/>
+          <w:lang w:val="ru-RU"/>
+        </w:rPr>
+        <w:t xml:space="preserve">Практическая часть</w:t>
+      </w:r>
+      <w:r>
+        <w:rPr>
+          <w:b/>
+          <w:sz w:val="28"/>
+          <w:highlight w:val="none"/>
+          <w:lang w:val="en-US"/>
+        </w:rPr>
+        <w:t xml:space="preserve">:</w:t>
+      </w:r>
+      <w:r>
+        <w:rPr>
+          <w:b w:val="false"/>
+          <w:sz w:val="28"/>
+          <w:highlight w:val="none"/>
+          <w:lang w:val="ru-RU"/>
+        </w:rPr>
+        <w:t xml:space="preserve"> Откроем файл </w:t>
+      </w:r>
+      <w:r>
+        <w:rPr>
+          <w:b w:val="false"/>
+          <w:sz w:val="28"/>
+          <w:highlight w:val="none"/>
+          <w:lang w:val="en-US"/>
+        </w:rPr>
+        <w:t xml:space="preserve">“</w:t>
+      </w:r>
+      <w:r>
+        <w:rPr>
+          <w:b w:val="false"/>
+          <w:sz w:val="28"/>
+          <w:highlight w:val="none"/>
+          <w:lang w:val="en-US"/>
+        </w:rPr>
+        <w:t xml:space="preserve">/etc/passwd” </w:t>
+      </w:r>
+      <w:r>
+        <w:rPr>
+          <w:b w:val="false"/>
+          <w:sz w:val="28"/>
+          <w:highlight w:val="none"/>
+          <w:lang w:val="ru-RU"/>
+        </w:rPr>
+        <w:t xml:space="preserve">в </w:t>
+      </w:r>
+      <w:r>
+        <w:rPr>
+          <w:b w:val="false"/>
+          <w:sz w:val="28"/>
+          <w:highlight w:val="none"/>
+          <w:lang w:val="en-US"/>
+        </w:rPr>
+        <w:t xml:space="preserve">leafpad.</w:t>
+      </w:r>
+      <w:r>
+        <w:rPr>
+          <w:b/>
+          <w:sz w:val="28"/>
+          <w:highlight w:val="none"/>
+          <w:lang w:val="ru-RU"/>
+        </w:rPr>
+      </w:r>
+      <w:r>
+        <w:rPr>
+          <w:b w:val="false"/>
+          <w:sz w:val="28"/>
+          <w:highlight w:val="none"/>
+          <w:lang w:val="ru-RU"/>
+        </w:rPr>
+        <w:t xml:space="preserve"> </w:t>
+      </w:r>
+      <w:r>
+        <w:rPr>
+          <w:b w:val="false"/>
+          <w:sz w:val="28"/>
+          <w:highlight w:val="none"/>
+          <w:lang w:val="en-US"/>
+        </w:rPr>
+      </w:r>
+    </w:p>
+    <w:p>
+      <w:pPr>
+        <w:ind w:firstLine="0"/>
+        <w:jc w:val="both"/>
+        <w:spacing w:lineRule="auto" w:line="276"/>
+        <w:rPr>
+          <w:b w:val="false"/>
+          <w:sz w:val="28"/>
+          <w:highlight w:val="none"/>
+          <w:lang w:val="en-US"/>
+        </w:rPr>
+      </w:pPr>
+      <w:r>
+        <w:rPr>
+          <w:highlight w:val="none"/>
+        </w:rPr>
+      </w:r>
+      <w:r>
+        <w:rPr>
+          <w:highlight w:val="none"/>
+        </w:rPr>
+      </w:r>
+    </w:p>
+    <w:p>
+      <w:pPr>
+        <w:ind w:firstLine="0"/>
+        <w:jc w:val="center"/>
+        <w:spacing w:lineRule="auto" w:line="276"/>
+        <w:rPr>
+          <w:highlight w:val="none"/>
+        </w:rPr>
+      </w:pPr>
+      <w:r>
+        <w:rPr>
+          <w:b w:val="false"/>
+          <w:sz w:val="28"/>
+          <w:highlight w:val="none"/>
+          <w:lang w:val="en-US"/>
+        </w:rPr>
+      </w:r>
+      <w:r>
+        <mc:AlternateContent>
+          <mc:Choice Requires="wpg">
+            <w:drawing>
+              <wp:inline xmlns:wp="http://schemas.openxmlformats.org/drawingml/2006/wordprocessingDrawing" distT="0" distB="0" distL="0" distR="0">
+                <wp:extent cx="4264365" cy="1218660"/>
+                <wp:effectExtent l="0" t="0" r="0" b="0"/>
+                <wp:docPr id="5" name="" hidden="false"/>
+                <wp:cNvGraphicFramePr>
+                  <a:graphicFrameLocks xmlns:a="http://schemas.openxmlformats.org/drawingml/2006/main" noChangeAspect="true"/>
+                </wp:cNvGraphicFramePr>
+                <a:graphic xmlns:a="http://schemas.openxmlformats.org/drawingml/2006/main">
+                  <a:graphicData uri="http://schemas.openxmlformats.org/drawingml/2006/picture">
+                    <pic:pic xmlns:pic="http://schemas.openxmlformats.org/drawingml/2006/picture">
+                      <pic:nvPicPr>
+                        <pic:cNvPr id="7" name="" hidden="0"/>
+                        <pic:cNvPicPr>
+                          <a:picLocks noChangeAspect="1"/>
+                        </pic:cNvPicPr>
+                        <pic:nvPr isPhoto="0" userDrawn="0"/>
+                      </pic:nvPicPr>
+                      <pic:blipFill>
+                        <a:blip r:embed="rId13"/>
+                        <a:srcRect l="0" t="0" r="6396" b="43604"/>
+                        <a:stretch/>
+                      </pic:blipFill>
+                      <pic:spPr bwMode="auto">
+                        <a:xfrm flipH="0" flipV="0">
+                          <a:off x="0" y="0"/>
+                          <a:ext cx="4264364" cy="1218659"/>
+                        </a:xfrm>
+                        <a:prstGeom prst="rect">
+                          <a:avLst/>
+                        </a:prstGeom>
+                      </pic:spPr>
+                    </pic:pic>
+                  </a:graphicData>
+                </a:graphic>
+              </wp:inline>
+            </w:drawing>
+          </mc:Choice>
+          <mc:Fallback>
+            <w:pict>
+              <v:shapetype type="#_x0000_t75" o:spt="75" coordsize="21600,21600" o:preferrelative="t" path="m@4@5l@4@11@9@11@9@5xe">
+                <v:formulas>
+                  <v:f eqn="if lineDrawn pixelLineWidth 0"/>
+                  <v:f eqn="sum @0 1 0"/>
+                  <v:f eqn="sum 0 0 @1"/>
+                  <v:f eqn="prod @2 1 2"/>
+                  <v:f eqn="prod @3 21600 pixelWidth"/>
+                  <v:f eqn="prod @3 21600 pixelHeight"/>
+                  <v:f eqn="sum @0 0 1"/>
+                  <v:f eqn="prod @6 1 2"/>
+                  <v:f eqn="prod @7 21600 pixelWidth"/>
+                  <v:f eqn="sum @8 21600 0"/>
+                  <v:f eqn="prod @7 21600 pixelHeight"/>
+                  <v:f eqn="sum @10 21600 0"/>
+                </v:formulas>
+              </v:shapetype>
+              <v:shape id="_x0000_i4" o:spid="_x0000_s4" type="#_x0000_t75" style="mso-wrap-distance-left:0.0pt;mso-wrap-distance-top:0.0pt;mso-wrap-distance-right:0.0pt;mso-wrap-distance-bottom:0.0pt;width:335.8pt;height:96.0pt;" stroked="false">
+                <v:path textboxrect="0,0,0,0"/>
+                <v:imagedata r:id="rId13" o:title=""/>
+              </v:shape>
+            </w:pict>
+          </mc:Fallback>
+        </mc:AlternateContent>
+      </w:r>
+      <w:r>
+        <w:rPr>
+          <w:b w:val="false"/>
+          <w:sz w:val="28"/>
+          <w:highlight w:val="none"/>
+          <w:lang w:val="ru-RU"/>
+        </w:rPr>
+      </w:r>
+      <w:r>
+        <w:rPr>
+          <w:b w:val="false"/>
+          <w:sz w:val="28"/>
+          <w:highlight w:val="none"/>
+          <w:lang w:val="en-US"/>
+        </w:rPr>
+      </w:r>
+    </w:p>
+    <w:p>
+      <w:pPr>
+        <w:ind w:firstLine="0"/>
+        <w:jc w:val="center"/>
+        <w:spacing w:lineRule="auto" w:line="276"/>
+        <w:rPr>
+          <w:sz w:val="28"/>
+          <w:highlight w:val="none"/>
+          <w:lang w:val="ru-RU"/>
+        </w:rPr>
+      </w:pPr>
+      <w:r>
+        <w:rPr>
+          <w:sz w:val="28"/>
+          <w:highlight w:val="none"/>
+          <w:lang w:val="ru-RU"/>
+        </w:rPr>
+        <w:t xml:space="preserve">Рисунок 3 - просмотр учетных данных пользователей</w:t>
+      </w:r>
+      <w:r>
+        <w:rPr>
+          <w:sz w:val="28"/>
+          <w:highlight w:val="none"/>
+          <w:lang w:val="en-US"/>
+        </w:rPr>
+      </w:r>
+    </w:p>
+    <w:p>
+      <w:pPr>
+        <w:ind w:firstLine="0"/>
+        <w:jc w:val="center"/>
+        <w:spacing w:lineRule="auto" w:line="276"/>
+        <w:rPr>
+          <w:sz w:val="28"/>
+          <w:highlight w:val="none"/>
+          <w:lang w:val="en-US"/>
+        </w:rPr>
+      </w:pPr>
+      <w:r>
+        <w:rPr>
+          <w:sz w:val="28"/>
+          <w:highlight w:val="none"/>
+          <w:lang w:val="en-US"/>
+        </w:rPr>
+      </w:r>
+      <w:r>
+        <w:rPr>
+          <w:sz w:val="28"/>
+          <w:highlight w:val="none"/>
+          <w:lang w:val="en-US"/>
+        </w:rPr>
+      </w:r>
+    </w:p>
+    <w:p>
+      <w:pPr>
+        <w:ind w:firstLine="0"/>
+        <w:jc w:val="center"/>
+        <w:spacing w:lineRule="auto" w:line="276"/>
+        <w:rPr>
+          <w:sz w:val="28"/>
+          <w:highlight w:val="none"/>
+          <w:lang w:val="en-US"/>
+        </w:rPr>
+      </w:pPr>
+      <w:r>
+        <w:rPr>
+          <w:sz w:val="28"/>
+          <w:highlight w:val="none"/>
+          <w:lang w:val="en-US"/>
+        </w:rPr>
+      </w:r>
+      <w:r>
+        <w:rPr>
+          <w:sz w:val="28"/>
+          <w:highlight w:val="none"/>
+          <w:lang w:val="en-US"/>
         </w:rPr>
       </w:r>
     </w:p>

</xml_diff>

<commit_message>
os lab6 report fix
</commit_message>
<xml_diff>
--- a/ос/лр6.docx
+++ b/ос/лр6.docx
@@ -701,19 +701,7 @@
           <w:sz w:val="28"/>
           <w:u w:val="single"/>
         </w:rPr>
-      </w:r>
-      <w:r>
-        <w:rPr>
-          <w:sz w:val="28"/>
-          <w:u w:val="single"/>
-        </w:rPr>
         <w:t xml:space="preserve">операционных систем и данных</w:t>
-      </w:r>
-      <w:r>
-        <w:rPr>
-          <w:sz w:val="28"/>
-          <w:u w:val="single"/>
-        </w:rPr>
       </w:r>
       <w:r>
         <w:rPr>
@@ -1535,6 +1523,7 @@
           <w:sz w:val="28"/>
         </w:rPr>
       </w:r>
+      <w:r/>
     </w:p>
     <w:p>
       <w:pPr>
@@ -1566,6 +1555,7 @@
           <w:sz w:val="28"/>
         </w:rPr>
       </w:r>
+      <w:r/>
     </w:p>
     <w:p>
       <w:pPr>
@@ -1615,26 +1605,11 @@
           <w:b w:val="false"/>
           <w:i w:val="false"/>
           <w:sz w:val="28"/>
-        </w:rPr>
-      </w:r>
-      <w:r>
-        <w:rPr>
-          <w:b w:val="false"/>
-          <w:i w:val="false"/>
-          <w:sz w:val="28"/>
           <w:highlight w:val="none"/>
           <w:lang w:val="ru-RU"/>
         </w:rPr>
       </w:r>
-      <w:r>
-        <w:rPr>
-          <w:b w:val="false"/>
-          <w:i w:val="false"/>
-          <w:sz w:val="28"/>
-          <w:highlight w:val="none"/>
-          <w:lang w:val="ru-RU"/>
-        </w:rPr>
-      </w:r>
+      <w:r/>
     </w:p>
     <w:p>
       <w:pPr>
@@ -1767,6 +1742,7 @@
           <w:highlight w:val="none"/>
         </w:rPr>
       </w:r>
+      <w:r/>
     </w:p>
     <w:p>
       <w:pPr>
@@ -1790,6 +1766,7 @@
           <w:highlight w:val="none"/>
         </w:rPr>
       </w:r>
+      <w:r/>
     </w:p>
     <w:p>
       <w:pPr>
@@ -1832,7 +1809,7 @@
                       </pic:nvPicPr>
                       <pic:blipFill>
                         <a:blip r:embed="rId11"/>
-                        <a:srcRect l="0" t="0" r="35522" b="8303"/>
+                        <a:srcRect l="0" t="0" r="35521" b="8302"/>
                         <a:stretch/>
                       </pic:blipFill>
                       <pic:spPr bwMode="auto">
@@ -1886,24 +1863,6 @@
         </w:rPr>
       </w:r>
       <w:r/>
-      <w:r>
-        <w:rPr>
-          <w:b w:val="false"/>
-          <w:i w:val="false"/>
-          <w:sz w:val="28"/>
-          <w:highlight w:val="none"/>
-          <w:lang w:val="en-US"/>
-        </w:rPr>
-      </w:r>
-      <w:r>
-        <w:rPr>
-          <w:b w:val="false"/>
-          <w:i w:val="false"/>
-          <w:sz w:val="28"/>
-          <w:highlight w:val="none"/>
-          <w:lang w:val="en-US"/>
-        </w:rPr>
-      </w:r>
     </w:p>
     <w:p>
       <w:pPr>
@@ -1931,6 +1890,7 @@
           <w:lang w:val="en-US"/>
         </w:rPr>
       </w:r>
+      <w:r/>
     </w:p>
     <w:p>
       <w:pPr>
@@ -2025,22 +1985,14 @@
         </w:rPr>
         <w:t xml:space="preserve">Изменить вид приглашения командной строки.</w:t>
       </w:r>
+      <w:r>
+        <w:rPr>
+          <w:b w:val="false"/>
+          <w:sz w:val="28"/>
+          <w:highlight w:val="none"/>
+        </w:rPr>
+      </w:r>
       <w:r/>
-      <w:r>
-        <w:rPr>
-          <w:b w:val="false"/>
-          <w:sz w:val="28"/>
-          <w:highlight w:val="none"/>
-          <w:lang w:val="ru-RU"/>
-        </w:rPr>
-      </w:r>
-      <w:r>
-        <w:rPr>
-          <w:b w:val="false"/>
-          <w:sz w:val="28"/>
-          <w:highlight w:val="none"/>
-        </w:rPr>
-      </w:r>
     </w:p>
     <w:p>
       <w:pPr>
@@ -2117,66 +2069,45 @@
         </w:rPr>
         <w:t xml:space="preserve">“.bashrc”.</w:t>
       </w:r>
+      <w:r>
+        <w:rPr>
+          <w:highlight w:val="none"/>
+        </w:rPr>
+        <w:t xml:space="preserve"> </w:t>
+      </w:r>
+      <w:r>
+        <w:rPr>
+          <w:b w:val="false"/>
+          <w:sz w:val="28"/>
+          <w:highlight w:val="none"/>
+          <w:lang w:val="ru-RU"/>
+        </w:rPr>
+        <w:t xml:space="preserve">Изменим и раскомментируем строку </w:t>
+      </w:r>
+      <w:r>
+        <w:rPr>
+          <w:b w:val="false"/>
+          <w:sz w:val="28"/>
+          <w:highlight w:val="none"/>
+          <w:lang w:val="en-US"/>
+        </w:rPr>
+        <w:t xml:space="preserve">“PS1=...” </w:t>
+      </w:r>
+      <w:r>
+        <w:rPr>
+          <w:b w:val="false"/>
+          <w:sz w:val="28"/>
+          <w:highlight w:val="none"/>
+          <w:lang w:val="ru-RU"/>
+        </w:rPr>
+        <w:t xml:space="preserve">в том же файле.</w:t>
+      </w:r>
+      <w:r>
+        <w:rPr>
+          <w:highlight w:val="none"/>
+        </w:rPr>
+      </w:r>
       <w:r/>
-      <w:r>
-        <w:rPr>
-          <w:b/>
-          <w:sz w:val="28"/>
-          <w:highlight w:val="none"/>
-          <w:lang w:val="en-US"/>
-        </w:rPr>
-      </w:r>
-      <w:r>
-        <w:rPr>
-          <w:b/>
-          <w:sz w:val="28"/>
-          <w:highlight w:val="none"/>
-        </w:rPr>
-      </w:r>
-      <w:r>
-        <w:rPr>
-          <w:highlight w:val="none"/>
-        </w:rPr>
-        <w:t xml:space="preserve"> </w:t>
-      </w:r>
-      <w:r>
-        <w:rPr>
-          <w:b w:val="false"/>
-          <w:sz w:val="28"/>
-          <w:highlight w:val="none"/>
-          <w:lang w:val="ru-RU"/>
-        </w:rPr>
-        <w:t xml:space="preserve">Изменим и раскомментируем строку </w:t>
-      </w:r>
-      <w:r>
-        <w:rPr>
-          <w:b w:val="false"/>
-          <w:sz w:val="28"/>
-          <w:highlight w:val="none"/>
-          <w:lang w:val="en-US"/>
-        </w:rPr>
-        <w:t xml:space="preserve">“PS1=...” </w:t>
-      </w:r>
-      <w:r>
-        <w:rPr>
-          <w:b w:val="false"/>
-          <w:sz w:val="28"/>
-          <w:highlight w:val="none"/>
-          <w:lang w:val="ru-RU"/>
-        </w:rPr>
-        <w:t xml:space="preserve">в том же файле.</w:t>
-      </w:r>
-      <w:r/>
-      <w:r>
-        <w:rPr>
-          <w:highlight w:val="none"/>
-        </w:rPr>
-      </w:r>
-      <w:r>
-        <w:rPr>
-          <w:highlight w:val="none"/>
-        </w:rPr>
-      </w:r>
     </w:p>
     <w:p>
       <w:pPr>
@@ -2197,6 +2128,7 @@
           <w:highlight w:val="none"/>
         </w:rPr>
       </w:r>
+      <w:r/>
     </w:p>
     <w:p>
       <w:pPr>
@@ -2291,40 +2223,6 @@
         </w:rPr>
       </w:r>
       <w:r/>
-      <w:r>
-        <w:rPr>
-          <w:b w:val="false"/>
-          <w:sz w:val="28"/>
-          <w:highlight w:val="none"/>
-          <w:lang w:val="en-US"/>
-        </w:rPr>
-      </w:r>
-      <w:r/>
-      <w:r>
-        <w:rPr>
-          <w:b w:val="false"/>
-          <w:sz w:val="28"/>
-          <w:highlight w:val="none"/>
-          <w:lang w:val="en-US"/>
-        </w:rPr>
-      </w:r>
-      <w:r/>
-      <w:r>
-        <w:rPr>
-          <w:b w:val="false"/>
-          <w:sz w:val="28"/>
-          <w:highlight w:val="none"/>
-          <w:lang w:val="en-US"/>
-        </w:rPr>
-      </w:r>
-      <w:r>
-        <w:rPr>
-          <w:b w:val="false"/>
-          <w:sz w:val="28"/>
-          <w:highlight w:val="none"/>
-          <w:lang w:val="en-US"/>
-        </w:rPr>
-      </w:r>
     </w:p>
     <w:p>
       <w:pPr>
@@ -2368,6 +2266,7 @@
           <w:lang w:val="en-US"/>
         </w:rPr>
       </w:r>
+      <w:r/>
     </w:p>
     <w:p>
       <w:pPr>
@@ -2415,6 +2314,7 @@
           <w:highlight w:val="none"/>
         </w:rPr>
       </w:r>
+      <w:r/>
     </w:p>
     <w:p>
       <w:pPr>
@@ -2493,19 +2393,11 @@
       </w:r>
       <w:r>
         <w:rPr>
-          <w:b/>
+          <w:b w:val="false"/>
           <w:sz w:val="28"/>
           <w:highlight w:val="none"/>
           <w:lang w:val="ru-RU"/>
         </w:rPr>
-      </w:r>
-      <w:r>
-        <w:rPr>
-          <w:b w:val="false"/>
-          <w:sz w:val="28"/>
-          <w:highlight w:val="none"/>
-          <w:lang w:val="ru-RU"/>
-        </w:rPr>
         <w:t xml:space="preserve"> </w:t>
       </w:r>
       <w:r>
@@ -2516,6 +2408,7 @@
           <w:lang w:val="en-US"/>
         </w:rPr>
       </w:r>
+      <w:r/>
     </w:p>
     <w:p>
       <w:pPr>
@@ -2539,6 +2432,7 @@
           <w:highlight w:val="none"/>
         </w:rPr>
       </w:r>
+      <w:r/>
     </w:p>
     <w:p>
       <w:pPr>
@@ -2586,7 +2480,7 @@
                       <pic:spPr bwMode="auto">
                         <a:xfrm flipH="0" flipV="0">
                           <a:off x="0" y="0"/>
-                          <a:ext cx="4264364" cy="1218659"/>
+                          <a:ext cx="4264364" cy="1218658"/>
                         </a:xfrm>
                         <a:prstGeom prst="rect">
                           <a:avLst/>
@@ -2629,17 +2523,10 @@
           <w:b w:val="false"/>
           <w:sz w:val="28"/>
           <w:highlight w:val="none"/>
-          <w:lang w:val="ru-RU"/>
-        </w:rPr>
-      </w:r>
-      <w:r>
-        <w:rPr>
-          <w:b w:val="false"/>
-          <w:sz w:val="28"/>
-          <w:highlight w:val="none"/>
           <w:lang w:val="en-US"/>
         </w:rPr>
       </w:r>
+      <w:r/>
     </w:p>
     <w:p>
       <w:pPr>
@@ -2667,6 +2554,7 @@
           <w:lang w:val="en-US"/>
         </w:rPr>
       </w:r>
+      <w:r/>
     </w:p>
     <w:p>
       <w:pPr>
@@ -2714,6 +2602,7 @@
           <w:highlight w:val="none"/>
         </w:rPr>
       </w:r>
+      <w:r/>
     </w:p>
     <w:p>
       <w:pPr>
@@ -2825,6 +2714,7 @@
           <w:lang w:val="en-US"/>
         </w:rPr>
       </w:r>
+      <w:r/>
     </w:p>
     <w:p>
       <w:pPr>
@@ -2921,22 +2811,6 @@
         </w:rPr>
       </w:r>
       <w:r/>
-      <w:r>
-        <w:rPr>
-          <w:b w:val="false"/>
-          <w:sz w:val="28"/>
-          <w:highlight w:val="none"/>
-          <w:lang w:val="en-US"/>
-        </w:rPr>
-      </w:r>
-      <w:r>
-        <w:rPr>
-          <w:b w:val="false"/>
-          <w:sz w:val="28"/>
-          <w:highlight w:val="none"/>
-          <w:lang w:val="en-US"/>
-        </w:rPr>
-      </w:r>
     </w:p>
     <w:p>
       <w:pPr>
@@ -2967,6 +2841,7 @@
           <w:lang w:val="en-US"/>
         </w:rPr>
       </w:r>
+      <w:r/>
     </w:p>
     <w:p>
       <w:pPr>
@@ -3057,16 +2932,9 @@
           <w:b w:val="false"/>
           <w:sz w:val="28"/>
           <w:highlight w:val="none"/>
-          <w:lang w:val="en-US"/>
-        </w:rPr>
-      </w:r>
-      <w:r>
-        <w:rPr>
-          <w:b w:val="false"/>
-          <w:sz w:val="28"/>
-          <w:highlight w:val="none"/>
-        </w:rPr>
-      </w:r>
+        </w:rPr>
+      </w:r>
+      <w:r/>
     </w:p>
     <w:p>
       <w:pPr>
@@ -3121,6 +2989,7 @@
           <w:highlight w:val="none"/>
         </w:rPr>
       </w:r>
+      <w:r/>
     </w:p>
     <w:p>
       <w:pPr>
@@ -3211,13 +3080,7 @@
           <w:lang w:val="en-US"/>
         </w:rPr>
       </w:r>
-      <w:r>
-        <w:rPr>
-          <w:sz w:val="28"/>
-          <w:highlight w:val="none"/>
-          <w:lang w:val="en-US"/>
-        </w:rPr>
-      </w:r>
+      <w:r/>
     </w:p>
     <w:p>
       <w:pPr>
@@ -3246,6 +3109,7 @@
           <w:lang w:val="en-US"/>
         </w:rPr>
       </w:r>
+      <w:r/>
     </w:p>
     <w:p>
       <w:pPr>
@@ -3329,6 +3193,7 @@
           <w:highlight w:val="none"/>
         </w:rPr>
       </w:r>
+      <w:r/>
     </w:p>
     <w:p>
       <w:pPr>
@@ -3412,6 +3277,7 @@
           <w:highlight w:val="none"/>
         </w:rPr>
       </w:r>
+      <w:r/>
     </w:p>
     <w:p>
       <w:pPr>
@@ -3504,22 +3370,7 @@
           <w:lang w:val="en-US"/>
         </w:rPr>
       </w:r>
-      <w:r>
-        <w:rPr>
-          <w:b w:val="false"/>
-          <w:sz w:val="28"/>
-          <w:highlight w:val="none"/>
-          <w:lang w:val="en-US"/>
-        </w:rPr>
-      </w:r>
-      <w:r>
-        <w:rPr>
-          <w:b w:val="false"/>
-          <w:sz w:val="28"/>
-          <w:highlight w:val="none"/>
-          <w:lang w:val="en-US"/>
-        </w:rPr>
-      </w:r>
+      <w:r/>
     </w:p>
     <w:p>
       <w:pPr>
@@ -3556,6 +3407,7 @@
           <w:lang w:val="en-US"/>
         </w:rPr>
       </w:r>
+      <w:r/>
     </w:p>
     <w:p>
       <w:pPr>
@@ -3621,6 +3473,7 @@
           <w:highlight w:val="none"/>
         </w:rPr>
       </w:r>
+      <w:r/>
     </w:p>
     <w:p>
       <w:pPr>
@@ -3708,21 +3561,10 @@
       </w:r>
       <w:r>
         <w:rPr>
-          <w:b w:val="false"/>
-          <w:sz w:val="52"/>
-          <w:highlight w:val="none"/>
-        </w:rPr>
-      </w:r>
-      <w:r>
-        <w:rPr>
-          <w:highlight w:val="none"/>
-        </w:rPr>
-      </w:r>
-      <w:r>
-        <w:rPr>
-          <w:highlight w:val="none"/>
-        </w:rPr>
-      </w:r>
+          <w:highlight w:val="none"/>
+        </w:rPr>
+      </w:r>
+      <w:r/>
     </w:p>
     <w:p>
       <w:pPr>
@@ -3764,7 +3606,7 @@
                       </pic:nvPicPr>
                       <pic:blipFill>
                         <a:blip r:embed="rId17"/>
-                        <a:srcRect l="2372" t="56719" r="25986" b="2109"/>
+                        <a:srcRect l="2372" t="56719" r="25986" b="2108"/>
                         <a:stretch/>
                       </pic:blipFill>
                       <pic:spPr bwMode="auto">
@@ -3810,43 +3652,12 @@
       </w:r>
       <w:r>
         <w:rPr>
-          <w:b w:val="false"/>
           <w:sz w:val="28"/>
           <w:highlight w:val="none"/>
           <w:lang w:val="en-US"/>
         </w:rPr>
       </w:r>
       <w:r/>
-      <w:r>
-        <w:rPr>
-          <w:b w:val="false"/>
-          <w:sz w:val="28"/>
-          <w:highlight w:val="none"/>
-          <w:lang w:val="en-US"/>
-        </w:rPr>
-      </w:r>
-      <w:r>
-        <w:rPr>
-          <w:b w:val="false"/>
-          <w:sz w:val="28"/>
-          <w:highlight w:val="none"/>
-          <w:lang w:val="en-US"/>
-        </w:rPr>
-      </w:r>
-      <w:r>
-        <w:rPr>
-          <w:sz w:val="28"/>
-          <w:highlight w:val="none"/>
-          <w:lang w:val="en-US"/>
-        </w:rPr>
-      </w:r>
-      <w:r>
-        <w:rPr>
-          <w:sz w:val="28"/>
-          <w:highlight w:val="none"/>
-          <w:lang w:val="en-US"/>
-        </w:rPr>
-      </w:r>
     </w:p>
     <w:p>
       <w:pPr>
@@ -3882,6 +3693,7 @@
           <w:lang w:val="en-US"/>
         </w:rPr>
       </w:r>
+      <w:r/>
     </w:p>
     <w:p>
       <w:pPr>
@@ -3929,6 +3741,7 @@
           <w:highlight w:val="none"/>
         </w:rPr>
       </w:r>
+      <w:r/>
     </w:p>
     <w:p>
       <w:pPr>
@@ -4028,24 +3841,10 @@
           <w:b w:val="false"/>
           <w:sz w:val="28"/>
           <w:highlight w:val="none"/>
-        </w:rPr>
-      </w:r>
-      <w:r>
-        <w:rPr>
-          <w:b w:val="false"/>
-          <w:sz w:val="28"/>
-          <w:highlight w:val="none"/>
           <w:lang w:val="en-US"/>
         </w:rPr>
       </w:r>
-      <w:r>
-        <w:rPr>
-          <w:b w:val="false"/>
-          <w:sz w:val="28"/>
-          <w:highlight w:val="none"/>
-          <w:lang w:val="en-US"/>
-        </w:rPr>
-      </w:r>
+      <w:r/>
     </w:p>
     <w:p>
       <w:pPr>
@@ -4139,22 +3938,6 @@
         </w:rPr>
       </w:r>
       <w:r/>
-      <w:r>
-        <w:rPr>
-          <w:b w:val="false"/>
-          <w:sz w:val="28"/>
-          <w:highlight w:val="none"/>
-          <w:lang w:val="en-US"/>
-        </w:rPr>
-      </w:r>
-      <w:r>
-        <w:rPr>
-          <w:b w:val="false"/>
-          <w:sz w:val="28"/>
-          <w:highlight w:val="none"/>
-          <w:lang w:val="en-US"/>
-        </w:rPr>
-      </w:r>
     </w:p>
     <w:p>
       <w:pPr>
@@ -4183,6 +3966,7 @@
           <w:lang w:val="en-US"/>
         </w:rPr>
       </w:r>
+      <w:r/>
     </w:p>
     <w:p>
       <w:pPr>
@@ -4270,25 +4054,11 @@
       <w:r>
         <w:rPr>
           <w:b w:val="false"/>
-          <w:sz w:val="28"/>
-          <w:highlight w:val="none"/>
-          <w:lang w:val="en-US"/>
-        </w:rPr>
-      </w:r>
-      <w:r>
-        <w:rPr>
-          <w:sz w:val="28"/>
-          <w:highlight w:val="none"/>
-          <w:lang w:val="ru-RU"/>
-        </w:rPr>
-      </w:r>
-      <w:r>
-        <w:rPr>
-          <w:b w:val="false"/>
           <w:sz w:val="40"/>
           <w:highlight w:val="none"/>
         </w:rPr>
       </w:r>
+      <w:r/>
     </w:p>
     <w:p>
       <w:pPr>
@@ -4314,6 +4084,7 @@
           <w:highlight w:val="none"/>
         </w:rPr>
       </w:r>
+      <w:r/>
     </w:p>
     <w:p>
       <w:pPr>
@@ -4387,6 +4158,7 @@
           <w:highlight w:val="none"/>
         </w:rPr>
       </w:r>
+      <w:r/>
     </w:p>
     <w:p>
       <w:pPr>
@@ -4452,10 +4224,11 @@
           <w:highlight w:val="none"/>
         </w:rPr>
       </w:r>
+      <w:r/>
     </w:p>
     <w:p>
       <w:pPr>
-        <w:shd w:val="nil"/>
+        <w:shd w:val="nil" w:color="auto"/>
         <w:rPr>
           <w:b w:val="false"/>
           <w:sz w:val="52"/>
@@ -4477,6 +4250,7 @@
           <w:highlight w:val="none"/>
         </w:rPr>
       </w:r>
+      <w:r/>
     </w:p>
     <w:p>
       <w:pPr>
@@ -4570,22 +4344,6 @@
         </w:rPr>
       </w:r>
       <w:r/>
-      <w:r>
-        <w:rPr>
-          <w:b w:val="false"/>
-          <w:sz w:val="28"/>
-          <w:highlight w:val="none"/>
-          <w:lang w:val="ru-RU"/>
-        </w:rPr>
-      </w:r>
-      <w:r>
-        <w:rPr>
-          <w:b w:val="false"/>
-          <w:sz w:val="28"/>
-          <w:highlight w:val="none"/>
-          <w:lang w:val="ru-RU"/>
-        </w:rPr>
-      </w:r>
     </w:p>
     <w:p>
       <w:pPr>
@@ -4613,13 +4371,7 @@
           <w:lang w:val="ru-RU"/>
         </w:rPr>
       </w:r>
-      <w:r>
-        <w:rPr>
-          <w:sz w:val="28"/>
-          <w:highlight w:val="none"/>
-          <w:lang w:val="ru-RU"/>
-        </w:rPr>
-      </w:r>
+      <w:r/>
     </w:p>
     <w:p>
       <w:pPr>
@@ -4710,13 +4462,7 @@
           <w:lang w:val="ru-RU"/>
         </w:rPr>
       </w:r>
-      <w:r>
-        <w:rPr>
-          <w:sz w:val="28"/>
-          <w:highlight w:val="none"/>
-          <w:lang w:val="ru-RU"/>
-        </w:rPr>
-      </w:r>
+      <w:r/>
     </w:p>
     <w:p>
       <w:pPr>
@@ -4744,6 +4490,7 @@
           <w:lang w:val="ru-RU"/>
         </w:rPr>
       </w:r>
+      <w:r/>
     </w:p>
     <w:p>
       <w:pPr>
@@ -4773,6 +4520,7 @@
           <w:highlight w:val="none"/>
         </w:rPr>
       </w:r>
+      <w:r/>
     </w:p>
     <w:p>
       <w:pPr>
@@ -4802,6 +4550,7 @@
           <w:lang w:val="ru-RU"/>
         </w:rPr>
       </w:r>
+      <w:r/>
     </w:p>
     <w:p>
       <w:pPr>
@@ -4849,6 +4598,7 @@
           <w:lang w:val="en-US"/>
         </w:rPr>
       </w:r>
+      <w:r/>
     </w:p>
     <w:p>
       <w:pPr>
@@ -4879,6 +4629,7 @@
           <w:lang w:val="en-US"/>
         </w:rPr>
       </w:r>
+      <w:r/>
     </w:p>
     <w:p>
       <w:pPr>
@@ -4908,6 +4659,7 @@
           <w:lang w:val="en-US"/>
         </w:rPr>
       </w:r>
+      <w:r/>
     </w:p>
     <w:p>
       <w:pPr>
@@ -4935,6 +4687,7 @@
           <w:lang w:val="en-US"/>
         </w:rPr>
       </w:r>
+      <w:r/>
     </w:p>
     <w:p>
       <w:pPr>
@@ -4962,6 +4715,7 @@
           <w:lang w:val="en-US"/>
         </w:rPr>
       </w:r>
+      <w:r/>
     </w:p>
     <w:p>
       <w:pPr>
@@ -4992,6 +4746,7 @@
           <w:lang w:val="en-US"/>
         </w:rPr>
       </w:r>
+      <w:r/>
     </w:p>
     <w:p>
       <w:pPr>
@@ -5021,6 +4776,7 @@
           <w:lang w:val="en-US"/>
         </w:rPr>
       </w:r>
+      <w:r/>
     </w:p>
     <w:p>
       <w:pPr>
@@ -5059,6 +4815,7 @@
           <w:highlight w:val="none"/>
           <w:lang w:val="en-US"/>
         </w:rPr>
+        <w:t xml:space="preserve">пользователей. Не забудьте дать права сервису распознавания.</w:t>
       </w:r>
       <w:r>
         <w:rPr>
@@ -5067,16 +4824,8 @@
           <w:highlight w:val="none"/>
           <w:lang w:val="en-US"/>
         </w:rPr>
-        <w:t xml:space="preserve">пользователей. Не забудьте дать права сервису распознавания.</w:t>
-      </w:r>
-      <w:r>
-        <w:rPr>
-          <w:b w:val="false"/>
-          <w:sz w:val="28"/>
-          <w:highlight w:val="none"/>
-          <w:lang w:val="en-US"/>
-        </w:rPr>
-      </w:r>
+      </w:r>
+      <w:r/>
     </w:p>
     <w:p>
       <w:pPr>
@@ -5106,6 +4855,7 @@
           <w:lang w:val="en-US"/>
         </w:rPr>
       </w:r>
+      <w:r/>
     </w:p>
     <w:p>
       <w:pPr>
@@ -5141,6 +4891,7 @@
           <w:highlight w:val="none"/>
           <w:lang w:val="en-US"/>
         </w:rPr>
+        <w:t xml:space="preserve">«DSP». Только пользователи этой группы должны иметь к нему доступ.</w:t>
       </w:r>
       <w:r>
         <w:rPr>
@@ -5149,16 +4900,8 @@
           <w:highlight w:val="none"/>
           <w:lang w:val="en-US"/>
         </w:rPr>
-        <w:t xml:space="preserve">«DSP». Только пользователи этой группы должны иметь к нему доступ.</w:t>
-      </w:r>
-      <w:r>
-        <w:rPr>
-          <w:b w:val="false"/>
-          <w:sz w:val="28"/>
-          <w:highlight w:val="none"/>
-          <w:lang w:val="en-US"/>
-        </w:rPr>
-      </w:r>
+      </w:r>
+      <w:r/>
     </w:p>
     <w:p>
       <w:pPr>
@@ -5197,6 +4940,16 @@
           <w:highlight w:val="none"/>
           <w:lang w:val="en-US"/>
         </w:rPr>
+        <w:t xml:space="preserve">распознавания. Все пользователи должны иметь права на чтение этого</w:t>
+      </w:r>
+      <w:r>
+        <w:rPr>
+          <w:b w:val="false"/>
+          <w:sz w:val="28"/>
+          <w:highlight w:val="none"/>
+          <w:lang w:val="ru-RU"/>
+        </w:rPr>
+        <w:t xml:space="preserve"> </w:t>
       </w:r>
       <w:r>
         <w:rPr>
@@ -5205,16 +4958,7 @@
           <w:highlight w:val="none"/>
           <w:lang w:val="en-US"/>
         </w:rPr>
-        <w:t xml:space="preserve">распознавания. Все пользователи должны иметь права на чтение этого</w:t>
-      </w:r>
-      <w:r>
-        <w:rPr>
-          <w:b w:val="false"/>
-          <w:sz w:val="28"/>
-          <w:highlight w:val="none"/>
-          <w:lang w:val="ru-RU"/>
-        </w:rPr>
-        <w:t xml:space="preserve"> </w:t>
+        <w:t xml:space="preserve">файла.</w:t>
       </w:r>
       <w:r>
         <w:rPr>
@@ -5224,27 +4968,11 @@
           <w:lang w:val="en-US"/>
         </w:rPr>
       </w:r>
-      <w:r>
-        <w:rPr>
-          <w:b w:val="false"/>
-          <w:sz w:val="28"/>
-          <w:highlight w:val="none"/>
-          <w:lang w:val="en-US"/>
-        </w:rPr>
-        <w:t xml:space="preserve">файла.</w:t>
-      </w:r>
-      <w:r>
-        <w:rPr>
-          <w:b w:val="false"/>
-          <w:sz w:val="28"/>
-          <w:highlight w:val="none"/>
-          <w:lang w:val="en-US"/>
-        </w:rPr>
-      </w:r>
+      <w:r/>
     </w:p>
     <w:p>
       <w:pPr>
-        <w:shd w:val="nil"/>
+        <w:shd w:val="nil" w:color="auto"/>
         <w:rPr>
           <w:b w:val="false"/>
           <w:sz w:val="28"/>
@@ -5269,6 +4997,7 @@
           <w:lang w:val="en-US"/>
         </w:rPr>
       </w:r>
+      <w:r/>
     </w:p>
     <w:p>
       <w:pPr>
@@ -5307,15 +5036,177 @@
           <w:highlight w:val="none"/>
           <w:lang w:val="ru-RU"/>
         </w:rPr>
-        <w:t xml:space="preserve">создадим пользователей и описанный в задании каталоги и файлы.</w:t>
-      </w:r>
-      <w:r>
-        <w:rPr>
-          <w:b w:val="false"/>
-          <w:sz w:val="28"/>
-          <w:highlight w:val="none"/>
-        </w:rPr>
-      </w:r>
+        <w:t xml:space="preserve">создадим пользователей</w:t>
+      </w:r>
+      <w:r>
+        <w:rPr>
+          <w:b w:val="false"/>
+          <w:sz w:val="28"/>
+          <w:highlight w:val="none"/>
+          <w:lang w:val="en-US"/>
+        </w:rPr>
+        <w:t xml:space="preserve"> </w:t>
+      </w:r>
+      <w:r>
+        <w:rPr>
+          <w:b w:val="false"/>
+          <w:sz w:val="28"/>
+          <w:highlight w:val="none"/>
+          <w:lang w:val="ru-RU"/>
+        </w:rPr>
+        <w:t xml:space="preserve">командой </w:t>
+      </w:r>
+      <w:r>
+        <w:rPr>
+          <w:b w:val="false"/>
+          <w:sz w:val="28"/>
+          <w:highlight w:val="none"/>
+          <w:lang w:val="en-US"/>
+        </w:rPr>
+        <w:t xml:space="preserve">“useradd -m &lt;</w:t>
+      </w:r>
+      <w:r>
+        <w:rPr>
+          <w:b w:val="false"/>
+          <w:sz w:val="28"/>
+          <w:highlight w:val="none"/>
+          <w:lang w:val="ru-RU"/>
+        </w:rPr>
+        <w:t xml:space="preserve">имя пользователя</w:t>
+      </w:r>
+      <w:r>
+        <w:rPr>
+          <w:b w:val="false"/>
+          <w:sz w:val="28"/>
+          <w:highlight w:val="none"/>
+          <w:lang w:val="en-US"/>
+        </w:rPr>
+        <w:t xml:space="preserve">”</w:t>
+      </w:r>
+      <w:r>
+        <w:rPr>
+          <w:b w:val="false"/>
+          <w:sz w:val="28"/>
+          <w:highlight w:val="none"/>
+          <w:lang w:val="ru-RU"/>
+        </w:rPr>
+        <w:t xml:space="preserve"> и описанный в задании каталоги</w:t>
+      </w:r>
+      <w:r>
+        <w:rPr>
+          <w:b w:val="false"/>
+          <w:sz w:val="28"/>
+          <w:highlight w:val="none"/>
+          <w:lang w:val="ru-RU"/>
+        </w:rPr>
+        <w:t xml:space="preserve"> и файлы</w:t>
+      </w:r>
+      <w:r>
+        <w:rPr>
+          <w:b w:val="false"/>
+          <w:sz w:val="28"/>
+          <w:highlight w:val="none"/>
+          <w:lang w:val="ru-RU"/>
+        </w:rPr>
+      </w:r>
+      <w:r>
+        <w:rPr>
+          <w:b w:val="false"/>
+          <w:sz w:val="28"/>
+          <w:highlight w:val="none"/>
+          <w:lang w:val="ru-RU"/>
+        </w:rPr>
+      </w:r>
+      <w:r>
+        <w:rPr>
+          <w:b w:val="false"/>
+          <w:sz w:val="28"/>
+          <w:highlight w:val="none"/>
+          <w:lang w:val="en-US"/>
+        </w:rPr>
+        <w:t xml:space="preserve">(</w:t>
+      </w:r>
+      <w:r>
+        <w:rPr>
+          <w:b w:val="false"/>
+          <w:sz w:val="28"/>
+          <w:highlight w:val="none"/>
+          <w:lang w:val="ru-RU"/>
+        </w:rPr>
+        <w:t xml:space="preserve">команда </w:t>
+      </w:r>
+      <w:r>
+        <w:rPr>
+          <w:b w:val="false"/>
+          <w:sz w:val="28"/>
+          <w:highlight w:val="none"/>
+          <w:lang w:val="en-US"/>
+        </w:rPr>
+        <w:t xml:space="preserve">“</w:t>
+      </w:r>
+      <w:r>
+        <w:rPr>
+          <w:b w:val="false"/>
+          <w:sz w:val="28"/>
+          <w:highlight w:val="none"/>
+          <w:lang w:val="en-US"/>
+        </w:rPr>
+        <w:t xml:space="preserve">mkdir</w:t>
+      </w:r>
+      <w:r>
+        <w:rPr>
+          <w:b w:val="false"/>
+          <w:sz w:val="28"/>
+          <w:highlight w:val="none"/>
+          <w:lang w:val="en-US"/>
+        </w:rPr>
+        <w:t xml:space="preserve">” </w:t>
+      </w:r>
+      <w:r>
+        <w:rPr>
+          <w:b w:val="false"/>
+          <w:sz w:val="28"/>
+          <w:highlight w:val="none"/>
+          <w:lang w:val="ru-RU"/>
+        </w:rPr>
+        <w:t xml:space="preserve">и </w:t>
+      </w:r>
+      <w:r>
+        <w:rPr>
+          <w:b w:val="false"/>
+          <w:sz w:val="28"/>
+          <w:highlight w:val="none"/>
+          <w:lang w:val="en-US"/>
+        </w:rPr>
+        <w:t xml:space="preserve">“touch”</w:t>
+      </w:r>
+      <w:r>
+        <w:rPr>
+          <w:b w:val="false"/>
+          <w:sz w:val="28"/>
+          <w:highlight w:val="none"/>
+          <w:lang w:val="en-US"/>
+        </w:rPr>
+        <w:t xml:space="preserve">)</w:t>
+      </w:r>
+      <w:r/>
+      <w:r>
+        <w:rPr>
+          <w:b w:val="false"/>
+          <w:sz w:val="28"/>
+          <w:highlight w:val="none"/>
+          <w:lang w:val="ru-RU"/>
+        </w:rPr>
+        <w:t xml:space="preserve">.</w:t>
+      </w:r>
+      <w:r>
+        <w:rPr>
+          <w:b w:val="false"/>
+          <w:sz w:val="28"/>
+          <w:highlight w:val="none"/>
+        </w:rPr>
+      </w:r>
+      <w:r/>
     </w:p>
     <w:p>
       <w:pPr>
@@ -5409,22 +5300,6 @@
         </w:rPr>
       </w:r>
       <w:r/>
-      <w:r>
-        <w:rPr>
-          <w:b w:val="false"/>
-          <w:sz w:val="28"/>
-          <w:highlight w:val="none"/>
-          <w:lang w:val="ru-RU"/>
-        </w:rPr>
-      </w:r>
-      <w:r>
-        <w:rPr>
-          <w:b w:val="false"/>
-          <w:sz w:val="28"/>
-          <w:highlight w:val="none"/>
-          <w:lang w:val="ru-RU"/>
-        </w:rPr>
-      </w:r>
     </w:p>
     <w:p>
       <w:pPr>
@@ -5453,6 +5328,7 @@
           <w:lang w:val="ru-RU"/>
         </w:rPr>
       </w:r>
+      <w:r/>
     </w:p>
     <w:p>
       <w:pPr>
@@ -5471,7 +5347,7 @@
           <w:highlight w:val="none"/>
           <w:lang w:val="ru-RU"/>
         </w:rPr>
-        <w:t xml:space="preserve">Добавим в группу </w:t>
+        <w:t xml:space="preserve">Создадим группу </w:t>
       </w:r>
       <w:r>
         <w:rPr>
@@ -5479,6 +5355,110 @@
           <w:highlight w:val="none"/>
           <w:lang w:val="en-US"/>
         </w:rPr>
+        <w:t xml:space="preserve">“DSP”</w:t>
+      </w:r>
+      <w:r>
+        <w:rPr>
+          <w:sz w:val="28"/>
+          <w:highlight w:val="none"/>
+          <w:lang w:val="ru-RU"/>
+        </w:rPr>
+        <w:t xml:space="preserve">(команда </w:t>
+      </w:r>
+      <w:r>
+        <w:rPr>
+          <w:sz w:val="28"/>
+          <w:highlight w:val="none"/>
+          <w:lang w:val="en-US"/>
+        </w:rPr>
+        <w:t xml:space="preserve">“groupadd DSP”)</w:t>
+      </w:r>
+      <w:r>
+        <w:rPr>
+          <w:sz w:val="28"/>
+          <w:highlight w:val="none"/>
+          <w:lang w:val="ru-RU"/>
+        </w:rPr>
+        <w:t xml:space="preserve"> и д</w:t>
+      </w:r>
+      <w:r>
+        <w:rPr>
+          <w:sz w:val="28"/>
+          <w:highlight w:val="none"/>
+          <w:lang w:val="ru-RU"/>
+        </w:rPr>
+        <w:t xml:space="preserve">обавим </w:t>
+      </w:r>
+      <w:r>
+        <w:rPr>
+          <w:sz w:val="28"/>
+          <w:highlight w:val="none"/>
+          <w:lang w:val="ru-RU"/>
+        </w:rPr>
+        <w:t xml:space="preserve">командой </w:t>
+      </w:r>
+      <w:r>
+        <w:rPr>
+          <w:sz w:val="28"/>
+          <w:highlight w:val="none"/>
+          <w:lang w:val="en-US"/>
+        </w:rPr>
+        <w:t xml:space="preserve">“usermod -a -G </w:t>
+      </w:r>
+      <w:r>
+        <w:rPr>
+          <w:sz w:val="28"/>
+          <w:highlight w:val="none"/>
+          <w:lang w:val="en-US"/>
+        </w:rPr>
+        <w:t xml:space="preserve">DSP</w:t>
+      </w:r>
+      <w:r>
+        <w:rPr>
+          <w:sz w:val="28"/>
+          <w:highlight w:val="none"/>
+          <w:lang w:val="ru-RU"/>
+        </w:rPr>
+        <w:t xml:space="preserve"> </w:t>
+      </w:r>
+      <w:r>
+        <w:rPr>
+          <w:sz w:val="28"/>
+          <w:highlight w:val="none"/>
+          <w:lang w:val="en-US"/>
+        </w:rPr>
+        <w:t xml:space="preserve">&lt;</w:t>
+      </w:r>
+      <w:r>
+        <w:rPr>
+          <w:sz w:val="28"/>
+          <w:highlight w:val="none"/>
+          <w:lang w:val="ru-RU"/>
+        </w:rPr>
+        <w:t xml:space="preserve">пользователь</w:t>
+      </w:r>
+      <w:r>
+        <w:rPr>
+          <w:sz w:val="28"/>
+          <w:highlight w:val="none"/>
+          <w:lang w:val="en-US"/>
+        </w:rPr>
+        <w:t xml:space="preserve">&gt;” </w:t>
+      </w:r>
+      <w:r>
+        <w:rPr>
+          <w:sz w:val="28"/>
+          <w:highlight w:val="none"/>
+          <w:lang w:val="ru-RU"/>
+        </w:rPr>
+        <w:t xml:space="preserve">в группу </w:t>
+      </w:r>
+      <w:r>
+        <w:rPr>
+          <w:sz w:val="28"/>
+          <w:highlight w:val="none"/>
+          <w:lang w:val="en-US"/>
+        </w:rPr>
         <w:t xml:space="preserve">“DSP” </w:t>
       </w:r>
       <w:r>
@@ -5519,7 +5499,7 @@
           <w:highlight w:val="none"/>
           <w:lang w:val="ru-RU"/>
         </w:rPr>
-        <w:t xml:space="preserve">а сканер добавим в группы всех пользователей</w:t>
+        <w:t xml:space="preserve">а сканер аналогичным образом добавим в группы всех пользователей</w:t>
       </w:r>
       <w:r>
         <w:rPr>
@@ -5536,6 +5516,7 @@
           <w:lang w:val="ru-RU"/>
         </w:rPr>
       </w:r>
+      <w:r/>
     </w:p>
     <w:p>
       <w:pPr>
@@ -5581,7 +5562,7 @@
                       <pic:spPr bwMode="auto">
                         <a:xfrm flipH="0" flipV="0">
                           <a:off x="0" y="0"/>
-                          <a:ext cx="4999377" cy="880288"/>
+                          <a:ext cx="4999376" cy="880288"/>
                         </a:xfrm>
                         <a:prstGeom prst="rect">
                           <a:avLst/>
@@ -5626,13 +5607,7 @@
           <w:lang w:val="en-US"/>
         </w:rPr>
       </w:r>
-      <w:r>
-        <w:rPr>
-          <w:sz w:val="28"/>
-          <w:highlight w:val="none"/>
-          <w:lang w:val="en-US"/>
-        </w:rPr>
-      </w:r>
+      <w:r/>
     </w:p>
     <w:p>
       <w:pPr>
@@ -5652,61 +5627,31 @@
           <w:lang w:val="ru-RU"/>
         </w:rPr>
       </w:r>
+      <w:r>
+        <w:rPr>
+          <w:sz w:val="28"/>
+          <w:highlight w:val="none"/>
+          <w:lang w:val="ru-RU"/>
+        </w:rPr>
+        <w:t xml:space="preserve">Рисунок 13 - группа </w:t>
+      </w:r>
+      <w:r>
+        <w:rPr>
+          <w:sz w:val="28"/>
+          <w:highlight w:val="none"/>
+          <w:lang w:val="en-US"/>
+        </w:rPr>
+        <w:t xml:space="preserve">“DSP”</w:t>
+      </w:r>
+      <w:r>
+        <w:rPr>
+          <w:b w:val="false"/>
+          <w:sz w:val="52"/>
+          <w:highlight w:val="none"/>
+          <w:lang w:val="ru-RU"/>
+        </w:rPr>
+      </w:r>
       <w:r/>
-      <w:r>
-        <w:rPr>
-          <w:sz w:val="28"/>
-          <w:highlight w:val="none"/>
-          <w:lang w:val="ru-RU"/>
-        </w:rPr>
-      </w:r>
-      <w:r/>
-      <w:r>
-        <w:rPr>
-          <w:sz w:val="28"/>
-          <w:highlight w:val="none"/>
-          <w:lang w:val="ru-RU"/>
-        </w:rPr>
-      </w:r>
-      <w:r/>
-      <w:r>
-        <w:rPr>
-          <w:sz w:val="28"/>
-          <w:highlight w:val="none"/>
-          <w:lang w:val="ru-RU"/>
-        </w:rPr>
-      </w:r>
-      <w:r>
-        <w:rPr>
-          <w:sz w:val="28"/>
-          <w:highlight w:val="none"/>
-          <w:lang w:val="ru-RU"/>
-        </w:rPr>
-      </w:r>
-      <w:r>
-        <w:rPr>
-          <w:sz w:val="28"/>
-          <w:highlight w:val="none"/>
-          <w:lang w:val="ru-RU"/>
-        </w:rPr>
-        <w:t xml:space="preserve">Рисунок 13 - группа </w:t>
-      </w:r>
-      <w:r>
-        <w:rPr>
-          <w:sz w:val="28"/>
-          <w:highlight w:val="none"/>
-          <w:lang w:val="en-US"/>
-        </w:rPr>
-        <w:t xml:space="preserve">“DSP”</w:t>
-      </w:r>
-      <w:r>
-        <w:rPr>
-          <w:b w:val="false"/>
-          <w:sz w:val="52"/>
-          <w:highlight w:val="none"/>
-          <w:lang w:val="ru-RU"/>
-        </w:rPr>
-      </w:r>
     </w:p>
     <w:p>
       <w:pPr>
@@ -5752,7 +5697,7 @@
           <w:highlight w:val="none"/>
           <w:lang w:val="ru-RU"/>
         </w:rPr>
-        <w:t xml:space="preserve">и групп пользователей дадим группе-хозяину все права, а для остальных - отключим их. Для файлов сканера для группы-хозяина и </w:t>
+        <w:t xml:space="preserve">и групп пользователей дадим группе-хозяину все права</w:t>
       </w:r>
       <w:r>
         <w:rPr>
@@ -5760,6 +5705,69 @@
           <w:highlight w:val="none"/>
           <w:lang w:val="en-US"/>
         </w:rPr>
+        <w:t xml:space="preserve"> </w:t>
+      </w:r>
+      <w:r>
+        <w:rPr>
+          <w:sz w:val="28"/>
+          <w:highlight w:val="none"/>
+          <w:lang w:val="ru-RU"/>
+        </w:rPr>
+        <w:t xml:space="preserve">, а для остальных - отключим их</w:t>
+      </w:r>
+      <w:r>
+        <w:rPr>
+          <w:sz w:val="28"/>
+          <w:highlight w:val="none"/>
+          <w:lang w:val="en-US"/>
+        </w:rPr>
+        <w:t xml:space="preserve"> </w:t>
+      </w:r>
+      <w:r>
+        <w:rPr>
+          <w:sz w:val="28"/>
+          <w:highlight w:val="none"/>
+          <w:lang w:val="en-US"/>
+        </w:rPr>
+      </w:r>
+      <w:r>
+        <w:rPr>
+          <w:sz w:val="28"/>
+          <w:highlight w:val="none"/>
+          <w:lang w:val="ru-RU"/>
+        </w:rPr>
+        <w:t xml:space="preserve">командой </w:t>
+      </w:r>
+      <w:r>
+        <w:rPr>
+          <w:sz w:val="28"/>
+          <w:highlight w:val="none"/>
+          <w:lang w:val="en-US"/>
+        </w:rPr>
+        <w:t xml:space="preserve">“chmod o-rwx”</w:t>
+      </w:r>
+      <w:r/>
+      <w:r>
+        <w:rPr>
+          <w:sz w:val="28"/>
+          <w:highlight w:val="none"/>
+          <w:lang w:val="en-US"/>
+        </w:rPr>
+      </w:r>
+      <w:r>
+        <w:rPr>
+          <w:sz w:val="28"/>
+          <w:highlight w:val="none"/>
+          <w:lang w:val="ru-RU"/>
+        </w:rPr>
+        <w:t xml:space="preserve">. Для файлов сканера для группы-хозяина и </w:t>
+      </w:r>
+      <w:r>
+        <w:rPr>
+          <w:sz w:val="28"/>
+          <w:highlight w:val="none"/>
+          <w:lang w:val="en-US"/>
+        </w:rPr>
         <w:t xml:space="preserve">“</w:t>
       </w:r>
       <w:r>
@@ -5784,7 +5792,15 @@
           <w:highlight w:val="none"/>
           <w:lang w:val="ru-RU"/>
         </w:rPr>
-        <w:t xml:space="preserve"> оставим разрешения только на чтение.</w:t>
+        <w:t xml:space="preserve"> оставим разрешения только на чтение</w:t>
+      </w:r>
+      <w:r>
+        <w:rPr>
+          <w:sz w:val="28"/>
+          <w:highlight w:val="none"/>
+          <w:lang w:val="en-US"/>
+        </w:rPr>
+        <w:t xml:space="preserve"> </w:t>
       </w:r>
       <w:r>
         <w:rPr>
@@ -5792,41 +5808,38 @@
           <w:highlight w:val="none"/>
           <w:lang w:val="ru-RU"/>
         </w:rPr>
-        <w:tab/>
-      </w:r>
-      <w:r>
-        <w:rPr>
-          <w:sz w:val="28"/>
-          <w:highlight w:val="none"/>
-          <w:lang w:val="ru-RU"/>
-        </w:rPr>
-      </w:r>
+        <w:t xml:space="preserve">аналогичным образом.</w:t>
+      </w:r>
+      <w:r/>
     </w:p>
     <w:p>
       <w:pPr>
-        <w:ind w:firstLine="0"/>
+        <w:ind w:left="1134" w:right="0" w:firstLine="0"/>
         <w:jc w:val="center"/>
         <w:spacing w:lineRule="auto" w:line="276"/>
         <w:tabs>
           <w:tab w:val="left" w:pos="7406" w:leader="none"/>
         </w:tabs>
         <w:rPr>
-          <w:highlight w:val="none"/>
-        </w:rPr>
-      </w:pPr>
-      <w:r>
-        <w:rPr>
           <w:sz w:val="28"/>
           <w:highlight w:val="none"/>
           <w:lang w:val="ru-RU"/>
         </w:rPr>
+      </w:pPr>
+      <w:r>
+        <w:rPr>
+          <w:sz w:val="28"/>
+          <w:highlight w:val="none"/>
+          <w:lang w:val="ru-RU"/>
+        </w:rPr>
+        <w:tab/>
       </w:r>
       <w:r>
         <mc:AlternateContent>
           <mc:Choice Requires="wpg">
             <w:drawing>
               <wp:inline xmlns:wp="http://schemas.openxmlformats.org/drawingml/2006/wordprocessingDrawing" distT="0" distB="0" distL="0" distR="0">
-                <wp:extent cx="3549990" cy="1976394"/>
+                <wp:extent cx="3237075" cy="1957783"/>
                 <wp:effectExtent l="0" t="0" r="0" b="0"/>
                 <wp:docPr id="16" name="" hidden="false"/>
                 <wp:cNvGraphicFramePr>
@@ -5849,7 +5862,7 @@
                       <pic:spPr bwMode="auto">
                         <a:xfrm flipH="0" flipV="0">
                           <a:off x="0" y="0"/>
-                          <a:ext cx="3549989" cy="1976393"/>
+                          <a:ext cx="3237075" cy="1957783"/>
                         </a:xfrm>
                         <a:prstGeom prst="rect">
                           <a:avLst/>
@@ -5879,7 +5892,7 @@
                   <v:f eqn="sum @10 21600 0"/>
                 </v:formulas>
               </v:shapetype>
-              <v:shape id="_x0000_i15" o:spid="_x0000_s15" type="#_x0000_t75" style="mso-wrap-distance-left:0.0pt;mso-wrap-distance-top:0.0pt;mso-wrap-distance-right:0.0pt;mso-wrap-distance-bottom:0.0pt;width:279.5pt;height:155.6pt;" stroked="false">
+              <v:shape id="_x0000_i15" o:spid="_x0000_s15" type="#_x0000_t75" style="mso-wrap-distance-left:0.0pt;mso-wrap-distance-top:0.0pt;mso-wrap-distance-right:0.0pt;mso-wrap-distance-bottom:0.0pt;width:254.9pt;height:154.2pt;" stroked="false">
                 <v:path textboxrect="0,0,0,0"/>
                 <v:imagedata r:id="rId24" o:title=""/>
               </v:shape>
@@ -5893,22 +5906,16 @@
           <w:highlight w:val="none"/>
           <w:lang w:val="ru-RU"/>
         </w:rPr>
+        <w:tab/>
+      </w:r>
+      <w:r>
+        <w:rPr>
+          <w:sz w:val="28"/>
+          <w:highlight w:val="none"/>
+          <w:lang w:val="ru-RU"/>
+        </w:rPr>
       </w:r>
       <w:r/>
-      <w:r>
-        <w:rPr>
-          <w:sz w:val="28"/>
-          <w:highlight w:val="none"/>
-          <w:lang w:val="ru-RU"/>
-        </w:rPr>
-      </w:r>
-      <w:r>
-        <w:rPr>
-          <w:sz w:val="28"/>
-          <w:highlight w:val="none"/>
-          <w:lang w:val="ru-RU"/>
-        </w:rPr>
-      </w:r>
     </w:p>
     <w:p>
       <w:pPr>
@@ -5940,6 +5947,7 @@
           <w:lang w:val="ru-RU"/>
         </w:rPr>
       </w:r>
+      <w:r/>
     </w:p>
     <w:p>
       <w:pPr>
@@ -5998,6 +6006,7 @@
           <w:highlight w:val="none"/>
         </w:rPr>
       </w:r>
+      <w:r/>
     </w:p>
     <w:sectPr>
       <w:footnotePr/>

</xml_diff>